<commit_message>
Fixed a minor typo in chapter 3 in the tutorial.
</commit_message>
<xml_diff>
--- a/wiki/tutorial/3_peptide_to_spectrum_matching.docx
+++ b/wiki/tutorial/3_peptide_to_spectrum_matching.docx
@@ -1304,7 +1304,13 @@
         <w:rPr>
           <w:lang w:val="en-GB"/>
         </w:rPr>
-        <w:t xml:space="preserve">, click on ‘Edit’ in </w:t>
+        <w:t xml:space="preserve">. Select the tab at the top (or </w:t>
+      </w:r>
+      <w:r>
+        <w:rPr>
+          <w:lang w:val="en-GB"/>
+        </w:rPr>
+        <w:t xml:space="preserve">click on ‘Edit’ </w:t>
       </w:r>
       <w:r>
         <w:rPr>
@@ -1352,7 +1358,19 @@
         <w:rPr>
           <w:lang w:val="en-GB"/>
         </w:rPr>
-        <w:t xml:space="preserve"> (or simply select the tab at the top)</w:t>
+        <w:t xml:space="preserve"> in the ’Search</w:t>
+      </w:r>
+      <w:r>
+        <w:rPr>
+          <w:lang w:val="en-GB"/>
+        </w:rPr>
+        <w:t xml:space="preserve"> </w:t>
+      </w:r>
+      <w:r>
+        <w:rPr>
+          <w:lang w:val="en-GB"/>
+        </w:rPr>
+        <w:t>’ tab)</w:t>
       </w:r>
       <w:r>
         <w:rPr>
@@ -3619,7 +3637,7 @@
         <w:b/>
         <w:noProof/>
       </w:rPr>
-      <w:t>8</w:t>
+      <w:t>3</w:t>
     </w:r>
     <w:r>
       <w:rPr>
@@ -7087,7 +7105,7 @@
 </file>
 
 <file path=customXml/itemProps1.xml><?xml version="1.0" encoding="utf-8"?>
-<ds:datastoreItem xmlns:ds="http://schemas.openxmlformats.org/officeDocument/2006/customXml" ds:itemID="{7347917D-50F3-4CB6-BD87-135719258D3F}">
+<ds:datastoreItem xmlns:ds="http://schemas.openxmlformats.org/officeDocument/2006/customXml" ds:itemID="{6E57239D-5934-49E6-A545-9E6B28F11C8F}">
   <ds:schemaRefs>
     <ds:schemaRef ds:uri="http://schemas.openxmlformats.org/officeDocument/2006/bibliography"/>
   </ds:schemaRefs>

</xml_diff>